<commit_message>
Updated the Use Case Diagram to include the Python script and remove the Admin use cases other than \'Maintenance\'
</commit_message>
<xml_diff>
--- a/SRS.docx
+++ b/SRS.docx
@@ -148,6 +148,14 @@
     <w:bookmarkEnd w:id="7" w:displacedByCustomXml="next"/>
     <w:sdt>
       <w:sdtPr>
+        <w:rPr>
+          <w:rFonts w:eastAsia="Roboto" w:cs="Roboto"/>
+          <w:b w:val="0"/>
+          <w:bCs w:val="0"/>
+          <w:color w:val="000000"/>
+          <w:sz w:val="22"/>
+          <w:szCs w:val="22"/>
+        </w:rPr>
         <w:id w:val="1122509826"/>
         <w:docPartObj>
           <w:docPartGallery w:val="Table of Contents"/>
@@ -156,11 +164,7 @@
       </w:sdtPr>
       <w:sdtEndPr>
         <w:rPr>
-          <w:rFonts w:eastAsia="Roboto" w:cs="Roboto"/>
           <w:noProof/>
-          <w:color w:val="000000"/>
-          <w:sz w:val="22"/>
-          <w:szCs w:val="22"/>
         </w:rPr>
       </w:sdtEndPr>
       <w:sdtContent>
@@ -2963,6 +2967,7 @@
     <w:p>
       <w:pPr>
         <w:keepNext/>
+        <w:jc w:val="center"/>
       </w:pPr>
       <w:bookmarkStart w:id="16" w:name="_kdukktkxv4ns" w:colFirst="0" w:colLast="0"/>
       <w:bookmarkEnd w:id="16"/>
@@ -2971,21 +2976,28 @@
           <w:noProof/>
         </w:rPr>
         <w:drawing>
-          <wp:inline distT="19050" distB="19050" distL="19050" distR="19050" wp14:anchorId="6E338A27" wp14:editId="4A47F3C7">
-            <wp:extent cx="5791200" cy="2286000"/>
-            <wp:effectExtent l="0" t="0" r="0" b="0"/>
-            <wp:docPr id="2" name="image03.png"/>
-            <wp:cNvGraphicFramePr/>
+          <wp:inline distT="0" distB="0" distL="0" distR="0" wp14:anchorId="25423E92" wp14:editId="4057D714">
+            <wp:extent cx="5766435" cy="2281860"/>
+            <wp:effectExtent l="0" t="0" r="0" b="4445"/>
+            <wp:docPr id="10" name="System Environment"/>
+            <wp:cNvGraphicFramePr>
+              <a:graphicFrameLocks xmlns:a="http://schemas.openxmlformats.org/drawingml/2006/main" noChangeAspect="1"/>
+            </wp:cNvGraphicFramePr>
             <a:graphic xmlns:a="http://schemas.openxmlformats.org/drawingml/2006/main">
               <a:graphicData uri="http://schemas.openxmlformats.org/drawingml/2006/picture">
                 <pic:pic xmlns:pic="http://schemas.openxmlformats.org/drawingml/2006/picture">
                   <pic:nvPicPr>
-                    <pic:cNvPr id="0" name="image03.png"/>
-                    <pic:cNvPicPr preferRelativeResize="0"/>
+                    <pic:cNvPr id="1" name="System Environment.jpg"/>
+                    <pic:cNvPicPr/>
                   </pic:nvPicPr>
                   <pic:blipFill>
-                    <a:blip r:embed="rId6"/>
-                    <a:srcRect/>
+                    <a:blip r:embed="rId6">
+                      <a:extLst>
+                        <a:ext uri="{28A0092B-C50C-407E-A947-70E740481C1C}">
+                          <a14:useLocalDpi xmlns:a14="http://schemas.microsoft.com/office/drawing/2010/main" val="0"/>
+                        </a:ext>
+                      </a:extLst>
+                    </a:blip>
                     <a:stretch>
                       <a:fillRect/>
                     </a:stretch>
@@ -2993,12 +3005,11 @@
                   <pic:spPr>
                     <a:xfrm>
                       <a:off x="0" y="0"/>
-                      <a:ext cx="5791200" cy="2286000"/>
+                      <a:ext cx="5931698" cy="2347257"/>
                     </a:xfrm>
                     <a:prstGeom prst="rect">
                       <a:avLst/>
                     </a:prstGeom>
-                    <a:ln/>
                   </pic:spPr>
                 </pic:pic>
               </a:graphicData>
@@ -3015,14 +3026,27 @@
       <w:r>
         <w:t xml:space="preserve">Figure </w:t>
       </w:r>
-      <w:fldSimple w:instr=" SEQ Figure \* ARABIC ">
-        <w:r>
-          <w:rPr>
-            <w:noProof/>
-          </w:rPr>
-          <w:t>1</w:t>
-        </w:r>
-      </w:fldSimple>
+      <w:r>
+        <w:fldChar w:fldCharType="begin"/>
+      </w:r>
+      <w:r>
+        <w:instrText xml:space="preserve"> SEQ Figure \* ARABIC </w:instrText>
+      </w:r>
+      <w:r>
+        <w:fldChar w:fldCharType="separate"/>
+      </w:r>
+      <w:r>
+        <w:rPr>
+          <w:noProof/>
+        </w:rPr>
+        <w:t>1</w:t>
+      </w:r>
+      <w:r>
+        <w:rPr>
+          <w:noProof/>
+        </w:rPr>
+        <w:fldChar w:fldCharType="end"/>
+      </w:r>
       <w:r>
         <w:t>. System Environment</w:t>
       </w:r>
@@ -3073,31 +3097,49 @@
     </w:p>
     <w:p>
       <w:pPr>
-        <w:keepNext/>
+        <w:pStyle w:val="Heading3"/>
       </w:pPr>
       <w:r>
         <w:t>Use Case Diagram</w:t>
       </w:r>
+    </w:p>
+    <w:p>
+      <w:pPr>
+        <w:pStyle w:val="Heading3"/>
+        <w:numPr>
+          <w:ilvl w:val="0"/>
+          <w:numId w:val="0"/>
+        </w:numPr>
+      </w:pPr>
+      <w:bookmarkStart w:id="20" w:name="_GoBack"/>
+      <w:bookmarkEnd w:id="20"/>
       <w:r>
         <w:rPr>
           <w:noProof/>
         </w:rPr>
         <w:drawing>
-          <wp:inline distT="19050" distB="19050" distL="19050" distR="19050" wp14:anchorId="455FEBA4" wp14:editId="0BDFBDF6">
-            <wp:extent cx="5867400" cy="4267200"/>
+          <wp:inline distT="0" distB="0" distL="0" distR="0" wp14:anchorId="2C8AFF41" wp14:editId="5F1F1708">
+            <wp:extent cx="5897758" cy="4301151"/>
             <wp:effectExtent l="0" t="0" r="0" b="0"/>
-            <wp:docPr id="8" name="image16.png"/>
-            <wp:cNvGraphicFramePr/>
+            <wp:docPr id="11" name="Use Case Diagram"/>
+            <wp:cNvGraphicFramePr>
+              <a:graphicFrameLocks xmlns:a="http://schemas.openxmlformats.org/drawingml/2006/main" noChangeAspect="1"/>
+            </wp:cNvGraphicFramePr>
             <a:graphic xmlns:a="http://schemas.openxmlformats.org/drawingml/2006/main">
               <a:graphicData uri="http://schemas.openxmlformats.org/drawingml/2006/picture">
                 <pic:pic xmlns:pic="http://schemas.openxmlformats.org/drawingml/2006/picture">
                   <pic:nvPicPr>
-                    <pic:cNvPr id="0" name="image16.png"/>
-                    <pic:cNvPicPr preferRelativeResize="0"/>
+                    <pic:cNvPr id="1" name="Use Case Diagram.jpg"/>
+                    <pic:cNvPicPr/>
                   </pic:nvPicPr>
                   <pic:blipFill>
-                    <a:blip r:embed="rId7"/>
-                    <a:srcRect/>
+                    <a:blip r:embed="rId7">
+                      <a:extLst>
+                        <a:ext uri="{28A0092B-C50C-407E-A947-70E740481C1C}">
+                          <a14:useLocalDpi xmlns:a14="http://schemas.microsoft.com/office/drawing/2010/main" val="0"/>
+                        </a:ext>
+                      </a:extLst>
+                    </a:blip>
                     <a:stretch>
                       <a:fillRect/>
                     </a:stretch>
@@ -3105,12 +3147,11 @@
                   <pic:spPr>
                     <a:xfrm>
                       <a:off x="0" y="0"/>
-                      <a:ext cx="5867400" cy="4267200"/>
+                      <a:ext cx="5952187" cy="4340845"/>
                     </a:xfrm>
                     <a:prstGeom prst="rect">
                       <a:avLst/>
                     </a:prstGeom>
-                    <a:ln/>
                   </pic:spPr>
                 </pic:pic>
               </a:graphicData>
@@ -3123,22 +3164,35 @@
       <w:pPr>
         <w:pStyle w:val="Caption"/>
       </w:pPr>
-      <w:bookmarkStart w:id="20" w:name="_Toc475974723"/>
+      <w:bookmarkStart w:id="21" w:name="_Toc475974723"/>
       <w:r>
         <w:t xml:space="preserve">Figure </w:t>
       </w:r>
-      <w:fldSimple w:instr=" SEQ Figure \* ARABIC ">
-        <w:r>
-          <w:rPr>
-            <w:noProof/>
-          </w:rPr>
-          <w:t>2</w:t>
-        </w:r>
-      </w:fldSimple>
+      <w:r>
+        <w:fldChar w:fldCharType="begin"/>
+      </w:r>
+      <w:r>
+        <w:instrText xml:space="preserve"> SEQ Figure \* ARABIC </w:instrText>
+      </w:r>
+      <w:r>
+        <w:fldChar w:fldCharType="separate"/>
+      </w:r>
+      <w:r>
+        <w:rPr>
+          <w:noProof/>
+        </w:rPr>
+        <w:t>2</w:t>
+      </w:r>
+      <w:r>
+        <w:rPr>
+          <w:noProof/>
+        </w:rPr>
+        <w:fldChar w:fldCharType="end"/>
+      </w:r>
       <w:r>
         <w:t>. Use-Case Diagram.</w:t>
       </w:r>
-      <w:bookmarkEnd w:id="20"/>
+      <w:bookmarkEnd w:id="21"/>
     </w:p>
     <w:p>
       <w:pPr>
@@ -3146,11 +3200,11 @@
         <w:contextualSpacing w:val="0"/>
         <w:jc w:val="both"/>
       </w:pPr>
-      <w:bookmarkStart w:id="21" w:name="_Toc475975167"/>
+      <w:bookmarkStart w:id="22" w:name="_Toc475975167"/>
       <w:r>
         <w:t>Analyst Use Cases</w:t>
       </w:r>
-      <w:bookmarkEnd w:id="21"/>
+      <w:bookmarkEnd w:id="22"/>
     </w:p>
     <w:p>
       <w:pPr>
@@ -3357,19 +3411,21 @@
     </w:p>
     <w:p/>
     <w:p>
-      <w:commentRangeStart w:id="22"/>
+      <w:commentRangeStart w:id="23"/>
       <w:r>
         <w:rPr>
           <w:u w:val="single"/>
         </w:rPr>
         <w:t xml:space="preserve">Cross-Reference: </w:t>
       </w:r>
+      <w:proofErr w:type="spellStart"/>
       <w:r>
         <w:t>xxxx</w:t>
       </w:r>
-      <w:commentRangeEnd w:id="22"/>
-      <w:r>
-        <w:commentReference w:id="22"/>
+      <w:commentRangeEnd w:id="23"/>
+      <w:proofErr w:type="spellEnd"/>
+      <w:r>
+        <w:commentReference w:id="23"/>
       </w:r>
     </w:p>
     <w:p/>
@@ -3557,16 +3613,18 @@
         </w:rPr>
         <w:t xml:space="preserve">Cross-Reference: </w:t>
       </w:r>
-      <w:commentRangeStart w:id="23"/>
+      <w:commentRangeStart w:id="24"/>
+      <w:proofErr w:type="spellStart"/>
       <w:r>
         <w:rPr>
           <w:u w:val="single"/>
         </w:rPr>
         <w:t>xxxx</w:t>
       </w:r>
-      <w:commentRangeEnd w:id="23"/>
-      <w:r>
-        <w:commentReference w:id="23"/>
+      <w:commentRangeEnd w:id="24"/>
+      <w:proofErr w:type="spellEnd"/>
+      <w:r>
+        <w:commentReference w:id="24"/>
       </w:r>
     </w:p>
     <w:p/>
@@ -3788,16 +3846,18 @@
         </w:rPr>
         <w:t xml:space="preserve">Cross-Reference: </w:t>
       </w:r>
-      <w:commentRangeStart w:id="24"/>
+      <w:commentRangeStart w:id="25"/>
+      <w:proofErr w:type="spellStart"/>
       <w:r>
         <w:rPr>
           <w:u w:val="single"/>
         </w:rPr>
         <w:t>xxxx</w:t>
       </w:r>
-      <w:commentRangeEnd w:id="24"/>
-      <w:r>
-        <w:commentReference w:id="24"/>
+      <w:commentRangeEnd w:id="25"/>
+      <w:proofErr w:type="spellEnd"/>
+      <w:r>
+        <w:commentReference w:id="25"/>
       </w:r>
     </w:p>
     <w:p/>
@@ -4013,16 +4073,18 @@
         </w:rPr>
         <w:t xml:space="preserve">Cross-Reference: </w:t>
       </w:r>
-      <w:commentRangeStart w:id="25"/>
+      <w:commentRangeStart w:id="26"/>
+      <w:proofErr w:type="spellStart"/>
       <w:r>
         <w:rPr>
           <w:u w:val="single"/>
         </w:rPr>
         <w:t>xxxx</w:t>
       </w:r>
-      <w:commentRangeEnd w:id="25"/>
-      <w:r>
-        <w:commentReference w:id="25"/>
+      <w:commentRangeEnd w:id="26"/>
+      <w:proofErr w:type="spellEnd"/>
+      <w:r>
+        <w:commentReference w:id="26"/>
       </w:r>
     </w:p>
     <w:p>
@@ -4037,11 +4099,11 @@
         <w:pStyle w:val="Heading3"/>
         <w:contextualSpacing w:val="0"/>
       </w:pPr>
-      <w:bookmarkStart w:id="26" w:name="_Toc475975168"/>
+      <w:bookmarkStart w:id="27" w:name="_Toc475975168"/>
       <w:r>
         <w:t>Administrator Use Cases</w:t>
       </w:r>
-      <w:bookmarkEnd w:id="26"/>
+      <w:bookmarkEnd w:id="27"/>
     </w:p>
     <w:p>
       <w:pPr>
@@ -4223,8 +4285,16 @@
         <w:rPr>
           <w:u w:val="single"/>
         </w:rPr>
-        <w:t>Cross-Reference: xxxx</w:t>
-      </w:r>
+        <w:t xml:space="preserve">Cross-Reference: </w:t>
+      </w:r>
+      <w:proofErr w:type="spellStart"/>
+      <w:r>
+        <w:rPr>
+          <w:u w:val="single"/>
+        </w:rPr>
+        <w:t>xxxx</w:t>
+      </w:r>
+      <w:proofErr w:type="spellEnd"/>
     </w:p>
     <w:p/>
     <w:p>
@@ -4318,8 +4388,6 @@
       <w:r>
         <w:t xml:space="preserve">e deleted from </w:t>
       </w:r>
-      <w:bookmarkStart w:id="27" w:name="_GoBack"/>
-      <w:bookmarkEnd w:id="27"/>
       <w:r>
         <w:t xml:space="preserve">the database as specified by the administrator. </w:t>
       </w:r>
@@ -4393,8 +4461,16 @@
         <w:rPr>
           <w:u w:val="single"/>
         </w:rPr>
-        <w:t>Cross-Reference: xxxx</w:t>
-      </w:r>
+        <w:t xml:space="preserve">Cross-Reference: </w:t>
+      </w:r>
+      <w:proofErr w:type="spellStart"/>
+      <w:r>
+        <w:rPr>
+          <w:u w:val="single"/>
+        </w:rPr>
+        <w:t>xxxx</w:t>
+      </w:r>
+      <w:proofErr w:type="spellEnd"/>
     </w:p>
     <w:p/>
     <w:p>
@@ -4667,7 +4743,23 @@
         <w:jc w:val="both"/>
       </w:pPr>
       <w:r>
-        <w:t>The analyst is expected to be able to navigate a web application, and have an understanding of UA Little Rock’s Information Security Services context, in which MALT operates. They will understand UA Little Rock’s expected network traffic and be able to identify malicious or other noteworthy login patterns.</w:t>
+        <w:t xml:space="preserve">The analyst is expected to be able to navigate a web application, and </w:t>
+      </w:r>
+      <w:proofErr w:type="gramStart"/>
+      <w:r>
+        <w:t>have an understanding of</w:t>
+      </w:r>
+      <w:proofErr w:type="gramEnd"/>
+      <w:r>
+        <w:t xml:space="preserve"> UA Little Rock’s Information Security Services context, in which MALT operates. They will understand UA Little Rock’s expected network traffic and </w:t>
+      </w:r>
+      <w:proofErr w:type="gramStart"/>
+      <w:r>
+        <w:t>be able to</w:t>
+      </w:r>
+      <w:proofErr w:type="gramEnd"/>
+      <w:r>
+        <w:t xml:space="preserve"> identify malicious or other noteworthy login patterns.</w:t>
       </w:r>
     </w:p>
     <w:p>
@@ -4822,7 +4914,7 @@
 
 <file path=word/comments.xml><?xml version="1.0" encoding="utf-8"?>
 <w:comments xmlns:wpc="http://schemas.microsoft.com/office/word/2010/wordprocessingCanvas" xmlns:mo="http://schemas.microsoft.com/office/mac/office/2008/main" xmlns:mc="http://schemas.openxmlformats.org/markup-compatibility/2006" xmlns:mv="urn:schemas-microsoft-com:mac:vml" xmlns:o="urn:schemas-microsoft-com:office:office" xmlns:r="http://schemas.openxmlformats.org/officeDocument/2006/relationships" xmlns:m="http://schemas.openxmlformats.org/officeDocument/2006/math" xmlns:v="urn:schemas-microsoft-com:vml" xmlns:wp14="http://schemas.microsoft.com/office/word/2010/wordprocessingDrawing" xmlns:wp="http://schemas.openxmlformats.org/drawingml/2006/wordprocessingDrawing" xmlns:w10="urn:schemas-microsoft-com:office:word" xmlns:w="http://schemas.openxmlformats.org/wordprocessingml/2006/main" xmlns:w14="http://schemas.microsoft.com/office/word/2010/wordml" xmlns:w15="http://schemas.microsoft.com/office/word/2012/wordml" xmlns:wpg="http://schemas.microsoft.com/office/word/2010/wordprocessingGroup" xmlns:wpi="http://schemas.microsoft.com/office/word/2010/wordprocessingInk" xmlns:wne="http://schemas.microsoft.com/office/word/2006/wordml" xmlns:wps="http://schemas.microsoft.com/office/word/2010/wordprocessingShape" mc:Ignorable="w14 w15 wp14">
-  <w:comment w:id="22" w:author="Andrew Pyle" w:date="2017-02-24T01:50:00Z" w:initials="">
+  <w:comment w:id="23" w:author="Andrew Pyle" w:date="2017-02-24T01:50:00Z" w:initials="">
     <w:p>
       <w:pPr>
         <w:widowControl w:val="0"/>
@@ -4839,7 +4931,7 @@
       </w:r>
     </w:p>
   </w:comment>
-  <w:comment w:id="23" w:author="Andrew Pyle" w:date="2017-02-24T01:50:00Z" w:initials="">
+  <w:comment w:id="24" w:author="Andrew Pyle" w:date="2017-02-24T01:50:00Z" w:initials="">
     <w:p>
       <w:pPr>
         <w:widowControl w:val="0"/>
@@ -4856,7 +4948,7 @@
       </w:r>
     </w:p>
   </w:comment>
-  <w:comment w:id="24" w:author="Andrew Pyle" w:date="2017-02-24T02:04:00Z" w:initials="">
+  <w:comment w:id="25" w:author="Andrew Pyle" w:date="2017-02-24T02:04:00Z" w:initials="">
     <w:p>
       <w:pPr>
         <w:widowControl w:val="0"/>
@@ -4873,7 +4965,7 @@
       </w:r>
     </w:p>
   </w:comment>
-  <w:comment w:id="25" w:author="Andrew Pyle" w:date="2017-02-24T02:11:00Z" w:initials="">
+  <w:comment w:id="26" w:author="Andrew Pyle" w:date="2017-02-24T02:11:00Z" w:initials="">
     <w:p>
       <w:pPr>
         <w:widowControl w:val="0"/>
@@ -6869,6 +6961,7 @@
   <w:style w:type="character" w:default="1" w:styleId="DefaultParagraphFont">
     <w:name w:val="Default Paragraph Font"/>
     <w:uiPriority w:val="1"/>
+    <w:semiHidden/>
     <w:unhideWhenUsed/>
   </w:style>
   <w:style w:type="table" w:default="1" w:styleId="TableNormal">
@@ -7565,12 +7658,32 @@
 </a:theme>
 </file>
 
+<file path=word/webextensions/taskpanes.xml><?xml version="1.0" encoding="utf-8"?>
+<wetp:taskpanes xmlns:wetp="http://schemas.microsoft.com/office/webextensions/taskpanes/2010/11">
+  <wetp:taskpane dockstate="right" visibility="1" width="350" row="0">
+    <wetp:webextensionref xmlns:r="http://schemas.openxmlformats.org/officeDocument/2006/relationships" r:id="rId1"/>
+  </wetp:taskpane>
+</wetp:taskpanes>
+</file>
+
+<file path=word/webextensions/webextension1.xml><?xml version="1.0" encoding="utf-8"?>
+<we:webextension xmlns:we="http://schemas.microsoft.com/office/webextensions/webextension/2010/11" id="{1755CB31-5F5D-7447-923E-51C985A3F38D}">
+  <we:reference id="wa104380118" version="1.1.0.0" store="en-US" storeType="OMEX"/>
+  <we:alternateReferences>
+    <we:reference id="wa104380118" version="1.1.0.0" store="wa104380118" storeType="OMEX"/>
+  </we:alternateReferences>
+  <we:properties/>
+  <we:bindings/>
+  <we:snapshot xmlns:r="http://schemas.openxmlformats.org/officeDocument/2006/relationships"/>
+</we:webextension>
+</file>
+
 <file path=customXml/item1.xml><?xml version="1.0" encoding="utf-8"?>
 <b:Sources xmlns:b="http://schemas.openxmlformats.org/officeDocument/2006/bibliography" xmlns="http://schemas.openxmlformats.org/officeDocument/2006/bibliography" SelectedStyle="/APASixthEditionOfficeOnline.xsl" StyleName="APA"/>
 </file>
 
 <file path=customXml/itemProps1.xml><?xml version="1.0" encoding="utf-8"?>
-<ds:datastoreItem xmlns:ds="http://schemas.openxmlformats.org/officeDocument/2006/customXml" ds:itemID="{F1178CEA-55DB-2648-8236-860C08E818DF}">
+<ds:datastoreItem xmlns:ds="http://schemas.openxmlformats.org/officeDocument/2006/customXml" ds:itemID="{E569601B-DB02-8540-AC49-786F0A7647D3}">
   <ds:schemaRefs>
     <ds:schemaRef ds:uri="http://schemas.openxmlformats.org/officeDocument/2006/bibliography"/>
   </ds:schemaRefs>

</xml_diff>

<commit_message>
Use Cases Update: Removed actors from Use Case Diagram which are actually inside the MALT system,\nAdded \'Refresh Login Records\' use case,\nUpdated System Environment to include actors removed from Use Case Diagram
</commit_message>
<xml_diff>
--- a/SRS.docx
+++ b/SRS.docx
@@ -125,7 +125,7 @@
       <w:bookmarkStart w:id="6" w:name="_v8ozkql666aw" w:colFirst="0" w:colLast="0"/>
       <w:bookmarkEnd w:id="6"/>
       <w:r>
-        <w:t>Version 1.0</w:t>
+        <w:t>Version 1.1</w:t>
       </w:r>
       <w:r>
         <w:t xml:space="preserve"> </w:t>
@@ -136,7 +136,10 @@
         <w:jc w:val="right"/>
       </w:pPr>
       <w:r>
-        <w:t xml:space="preserve">Intro &amp; Overall Description Complete </w:t>
+        <w:t>Use Cases and Use Case Diagram Updated</w:t>
+      </w:r>
+      <w:r>
+        <w:t xml:space="preserve"> </w:t>
       </w:r>
     </w:p>
     <w:p>
@@ -2947,6 +2950,8 @@
         <w:jc w:val="both"/>
       </w:pPr>
       <w:bookmarkStart w:id="14" w:name="_Toc475975163"/>
+      <w:bookmarkStart w:id="15" w:name="_GoBack"/>
+      <w:bookmarkEnd w:id="15"/>
       <w:r>
         <w:t>Overall Description</w:t>
       </w:r>
@@ -2958,28 +2963,28 @@
         <w:contextualSpacing w:val="0"/>
         <w:jc w:val="both"/>
       </w:pPr>
-      <w:bookmarkStart w:id="15" w:name="_Toc475975164"/>
+      <w:bookmarkStart w:id="16" w:name="_Toc475975164"/>
       <w:r>
         <w:t>System Environment</w:t>
       </w:r>
-      <w:bookmarkEnd w:id="15"/>
+      <w:bookmarkEnd w:id="16"/>
     </w:p>
     <w:p>
       <w:pPr>
         <w:keepNext/>
         <w:jc w:val="center"/>
       </w:pPr>
-      <w:bookmarkStart w:id="16" w:name="_kdukktkxv4ns" w:colFirst="0" w:colLast="0"/>
-      <w:bookmarkEnd w:id="16"/>
+      <w:bookmarkStart w:id="17" w:name="_kdukktkxv4ns" w:colFirst="0" w:colLast="0"/>
+      <w:bookmarkEnd w:id="17"/>
       <w:r>
         <w:rPr>
           <w:noProof/>
         </w:rPr>
         <w:drawing>
-          <wp:inline distT="0" distB="0" distL="0" distR="0" wp14:anchorId="25423E92" wp14:editId="4057D714">
-            <wp:extent cx="5766435" cy="2281860"/>
-            <wp:effectExtent l="0" t="0" r="0" b="4445"/>
-            <wp:docPr id="10" name="System Environment"/>
+          <wp:inline distT="0" distB="0" distL="0" distR="0" wp14:anchorId="6814DA14" wp14:editId="7AB05217">
+            <wp:extent cx="5822369" cy="2907026"/>
+            <wp:effectExtent l="0" t="0" r="0" b="0"/>
+            <wp:docPr id="20" name="System Environment"/>
             <wp:cNvGraphicFramePr>
               <a:graphicFrameLocks xmlns:a="http://schemas.openxmlformats.org/drawingml/2006/main" noChangeAspect="1"/>
             </wp:cNvGraphicFramePr>
@@ -3005,7 +3010,7 @@
                   <pic:spPr>
                     <a:xfrm>
                       <a:off x="0" y="0"/>
-                      <a:ext cx="5931698" cy="2347257"/>
+                      <a:ext cx="5952513" cy="2972005"/>
                     </a:xfrm>
                     <a:prstGeom prst="rect">
                       <a:avLst/>
@@ -3022,35 +3027,22 @@
       <w:pPr>
         <w:pStyle w:val="Caption"/>
       </w:pPr>
-      <w:bookmarkStart w:id="17" w:name="_Toc475974722"/>
+      <w:bookmarkStart w:id="18" w:name="_Toc475974722"/>
       <w:r>
         <w:t xml:space="preserve">Figure </w:t>
       </w:r>
-      <w:r>
-        <w:fldChar w:fldCharType="begin"/>
-      </w:r>
-      <w:r>
-        <w:instrText xml:space="preserve"> SEQ Figure \* ARABIC </w:instrText>
-      </w:r>
-      <w:r>
-        <w:fldChar w:fldCharType="separate"/>
-      </w:r>
-      <w:r>
-        <w:rPr>
-          <w:noProof/>
-        </w:rPr>
-        <w:t>1</w:t>
-      </w:r>
-      <w:r>
-        <w:rPr>
-          <w:noProof/>
-        </w:rPr>
-        <w:fldChar w:fldCharType="end"/>
-      </w:r>
+      <w:fldSimple w:instr=" SEQ Figure \* ARABIC ">
+        <w:r>
+          <w:rPr>
+            <w:noProof/>
+          </w:rPr>
+          <w:t>1</w:t>
+        </w:r>
+      </w:fldSimple>
       <w:r>
         <w:t>. System Environment</w:t>
       </w:r>
-      <w:bookmarkEnd w:id="17"/>
+      <w:bookmarkEnd w:id="18"/>
     </w:p>
     <w:p/>
     <w:p>
@@ -3064,7 +3056,7 @@
         <w:contextualSpacing w:val="0"/>
         <w:jc w:val="both"/>
       </w:pPr>
-      <w:bookmarkStart w:id="18" w:name="_Toc475975165"/>
+      <w:bookmarkStart w:id="19" w:name="_Toc475975165"/>
       <w:r>
         <w:lastRenderedPageBreak/>
         <w:t xml:space="preserve">Functional Requirements </w:t>
@@ -3072,7 +3064,7 @@
       <w:r>
         <w:t>Overview</w:t>
       </w:r>
-      <w:bookmarkEnd w:id="18"/>
+      <w:bookmarkEnd w:id="19"/>
     </w:p>
     <w:p>
       <w:r>
@@ -3089,11 +3081,11 @@
       <w:pPr>
         <w:pStyle w:val="Heading2"/>
       </w:pPr>
-      <w:bookmarkStart w:id="19" w:name="_Toc475975166"/>
+      <w:bookmarkStart w:id="20" w:name="_Toc475975166"/>
       <w:r>
         <w:t>Structural Models</w:t>
       </w:r>
-      <w:bookmarkEnd w:id="19"/>
+      <w:bookmarkEnd w:id="20"/>
     </w:p>
     <w:p>
       <w:pPr>
@@ -3110,18 +3102,17 @@
           <w:ilvl w:val="0"/>
           <w:numId w:val="0"/>
         </w:numPr>
-      </w:pPr>
-      <w:bookmarkStart w:id="20" w:name="_GoBack"/>
-      <w:bookmarkEnd w:id="20"/>
+        <w:jc w:val="center"/>
+      </w:pPr>
       <w:r>
         <w:rPr>
           <w:noProof/>
         </w:rPr>
         <w:drawing>
-          <wp:inline distT="0" distB="0" distL="0" distR="0" wp14:anchorId="2C8AFF41" wp14:editId="5F1F1708">
-            <wp:extent cx="5897758" cy="4301151"/>
-            <wp:effectExtent l="0" t="0" r="0" b="0"/>
-            <wp:docPr id="11" name="Use Case Diagram"/>
+          <wp:inline distT="0" distB="0" distL="0" distR="0" wp14:anchorId="01E8BCE8" wp14:editId="518F0060">
+            <wp:extent cx="5568943" cy="3930083"/>
+            <wp:effectExtent l="0" t="0" r="0" b="6985"/>
+            <wp:docPr id="12" name="Use Case Diagram2"/>
             <wp:cNvGraphicFramePr>
               <a:graphicFrameLocks xmlns:a="http://schemas.openxmlformats.org/drawingml/2006/main" noChangeAspect="1"/>
             </wp:cNvGraphicFramePr>
@@ -3129,11 +3120,11 @@
               <a:graphicData uri="http://schemas.openxmlformats.org/drawingml/2006/picture">
                 <pic:pic xmlns:pic="http://schemas.openxmlformats.org/drawingml/2006/picture">
                   <pic:nvPicPr>
-                    <pic:cNvPr id="1" name="Use Case Diagram.jpg"/>
+                    <pic:cNvPr id="1" name="Use Case Diagram2.jpg"/>
                     <pic:cNvPicPr/>
                   </pic:nvPicPr>
                   <pic:blipFill>
-                    <a:blip r:embed="rId7">
+                    <a:blip r:embed="rId7" cstate="print">
                       <a:extLst>
                         <a:ext uri="{28A0092B-C50C-407E-A947-70E740481C1C}">
                           <a14:useLocalDpi xmlns:a14="http://schemas.microsoft.com/office/drawing/2010/main" val="0"/>
@@ -3147,7 +3138,7 @@
                   <pic:spPr>
                     <a:xfrm>
                       <a:off x="0" y="0"/>
-                      <a:ext cx="5952187" cy="4340845"/>
+                      <a:ext cx="5588020" cy="3943546"/>
                     </a:xfrm>
                     <a:prstGeom prst="rect">
                       <a:avLst/>
@@ -3168,27 +3159,14 @@
       <w:r>
         <w:t xml:space="preserve">Figure </w:t>
       </w:r>
-      <w:r>
-        <w:fldChar w:fldCharType="begin"/>
-      </w:r>
-      <w:r>
-        <w:instrText xml:space="preserve"> SEQ Figure \* ARABIC </w:instrText>
-      </w:r>
-      <w:r>
-        <w:fldChar w:fldCharType="separate"/>
-      </w:r>
-      <w:r>
-        <w:rPr>
-          <w:noProof/>
-        </w:rPr>
-        <w:t>2</w:t>
-      </w:r>
-      <w:r>
-        <w:rPr>
-          <w:noProof/>
-        </w:rPr>
-        <w:fldChar w:fldCharType="end"/>
-      </w:r>
+      <w:fldSimple w:instr=" SEQ Figure \* ARABIC ">
+        <w:r>
+          <w:rPr>
+            <w:noProof/>
+          </w:rPr>
+          <w:t>2</w:t>
+        </w:r>
+      </w:fldSimple>
       <w:r>
         <w:t>. Use-Case Diagram.</w:t>
       </w:r>
@@ -3235,27 +3213,39 @@
       </w:r>
     </w:p>
     <w:p>
+      <w:pPr>
+        <w:rPr>
+          <w:b/>
+        </w:rPr>
+      </w:pPr>
       <w:r>
         <w:rPr>
           <w:noProof/>
         </w:rPr>
         <w:lastRenderedPageBreak/>
         <w:drawing>
-          <wp:inline distT="19050" distB="19050" distL="19050" distR="19050" wp14:anchorId="21872F81" wp14:editId="5A3636FC">
-            <wp:extent cx="5829300" cy="2743200"/>
-            <wp:effectExtent l="0" t="0" r="0" b="0"/>
-            <wp:docPr id="6" name="image11.png"/>
-            <wp:cNvGraphicFramePr/>
+          <wp:inline distT="0" distB="0" distL="0" distR="0" wp14:anchorId="37978F5B" wp14:editId="5F9FCFE3">
+            <wp:extent cx="4718833" cy="1624627"/>
+            <wp:effectExtent l="0" t="0" r="5715" b="1270"/>
+            <wp:docPr id="14" name="Use Case: Authenticate Analyst"/>
+            <wp:cNvGraphicFramePr>
+              <a:graphicFrameLocks xmlns:a="http://schemas.openxmlformats.org/drawingml/2006/main" noChangeAspect="1"/>
+            </wp:cNvGraphicFramePr>
             <a:graphic xmlns:a="http://schemas.openxmlformats.org/drawingml/2006/main">
               <a:graphicData uri="http://schemas.openxmlformats.org/drawingml/2006/picture">
                 <pic:pic xmlns:pic="http://schemas.openxmlformats.org/drawingml/2006/picture">
                   <pic:nvPicPr>
-                    <pic:cNvPr id="0" name="image11.png"/>
-                    <pic:cNvPicPr preferRelativeResize="0"/>
+                    <pic:cNvPr id="1" name="Use Case: Authenticate Analyst.jpg"/>
+                    <pic:cNvPicPr/>
                   </pic:nvPicPr>
                   <pic:blipFill>
-                    <a:blip r:embed="rId8"/>
-                    <a:srcRect/>
+                    <a:blip r:embed="rId8" cstate="print">
+                      <a:extLst>
+                        <a:ext uri="{28A0092B-C50C-407E-A947-70E740481C1C}">
+                          <a14:useLocalDpi xmlns:a14="http://schemas.microsoft.com/office/drawing/2010/main" val="0"/>
+                        </a:ext>
+                      </a:extLst>
+                    </a:blip>
                     <a:stretch>
                       <a:fillRect/>
                     </a:stretch>
@@ -3263,12 +3253,11 @@
                   <pic:spPr>
                     <a:xfrm>
                       <a:off x="0" y="0"/>
-                      <a:ext cx="5829300" cy="2743200"/>
+                      <a:ext cx="4730709" cy="1628716"/>
                     </a:xfrm>
                     <a:prstGeom prst="rect">
                       <a:avLst/>
                     </a:prstGeom>
-                    <a:ln/>
                   </pic:spPr>
                 </pic:pic>
               </a:graphicData>
@@ -3280,13 +3269,6 @@
     <w:p>
       <w:pPr>
         <w:rPr>
-          <w:b/>
-        </w:rPr>
-      </w:pPr>
-    </w:p>
-    <w:p>
-      <w:pPr>
-        <w:rPr>
           <w:u w:val="single"/>
         </w:rPr>
       </w:pPr>
@@ -3429,19 +3411,6 @@
       </w:r>
     </w:p>
     <w:p/>
-    <w:p/>
-    <w:p/>
-    <w:p/>
-    <w:p/>
-    <w:p/>
-    <w:p/>
-    <w:p/>
-    <w:p/>
-    <w:p/>
-    <w:p/>
-    <w:p/>
-    <w:p/>
-    <w:p/>
     <w:p>
       <w:pPr>
         <w:pStyle w:val="Heading4"/>
@@ -3481,21 +3450,229 @@
           <w:noProof/>
         </w:rPr>
         <w:drawing>
-          <wp:inline distT="19050" distB="19050" distL="19050" distR="19050" wp14:anchorId="6CE85A8E" wp14:editId="28E6E0D7">
-            <wp:extent cx="5829300" cy="4114800"/>
-            <wp:effectExtent l="0" t="0" r="0" b="0"/>
-            <wp:docPr id="4" name="image09.png"/>
-            <wp:cNvGraphicFramePr/>
+          <wp:inline distT="0" distB="0" distL="0" distR="0" wp14:anchorId="3E319CC9" wp14:editId="431FF8B5">
+            <wp:extent cx="4266565" cy="1575881"/>
+            <wp:effectExtent l="0" t="0" r="635" b="0"/>
+            <wp:docPr id="15" name="Use Case: Visualize Login Records"/>
+            <wp:cNvGraphicFramePr>
+              <a:graphicFrameLocks xmlns:a="http://schemas.openxmlformats.org/drawingml/2006/main" noChangeAspect="1"/>
+            </wp:cNvGraphicFramePr>
             <a:graphic xmlns:a="http://schemas.openxmlformats.org/drawingml/2006/main">
               <a:graphicData uri="http://schemas.openxmlformats.org/drawingml/2006/picture">
                 <pic:pic xmlns:pic="http://schemas.openxmlformats.org/drawingml/2006/picture">
                   <pic:nvPicPr>
-                    <pic:cNvPr id="0" name="image09.png"/>
-                    <pic:cNvPicPr preferRelativeResize="0"/>
+                    <pic:cNvPr id="1" name="Use Case: Visualize Login Records.jpg"/>
+                    <pic:cNvPicPr/>
+                  </pic:nvPicPr>
+                  <pic:blipFill rotWithShape="1">
+                    <a:blip r:embed="rId11" cstate="print">
+                      <a:extLst>
+                        <a:ext uri="{28A0092B-C50C-407E-A947-70E740481C1C}">
+                          <a14:useLocalDpi xmlns:a14="http://schemas.microsoft.com/office/drawing/2010/main" val="0"/>
+                        </a:ext>
+                      </a:extLst>
+                    </a:blip>
+                    <a:srcRect t="27136" b="20526"/>
+                    <a:stretch/>
+                  </pic:blipFill>
+                  <pic:spPr bwMode="auto">
+                    <a:xfrm>
+                      <a:off x="0" y="0"/>
+                      <a:ext cx="4267200" cy="1576116"/>
+                    </a:xfrm>
+                    <a:prstGeom prst="rect">
+                      <a:avLst/>
+                    </a:prstGeom>
+                    <a:ln>
+                      <a:noFill/>
+                    </a:ln>
+                    <a:extLst>
+                      <a:ext uri="{53640926-AAD7-44D8-BBD7-CCE9431645EC}">
+                        <a14:shadowObscured xmlns:a14="http://schemas.microsoft.com/office/drawing/2010/main"/>
+                      </a:ext>
+                    </a:extLst>
+                  </pic:spPr>
+                </pic:pic>
+              </a:graphicData>
+            </a:graphic>
+          </wp:inline>
+        </w:drawing>
+      </w:r>
+    </w:p>
+    <w:p>
+      <w:pPr>
+        <w:rPr>
+          <w:u w:val="single"/>
+        </w:rPr>
+      </w:pPr>
+      <w:r>
+        <w:rPr>
+          <w:u w:val="single"/>
+        </w:rPr>
+        <w:t>Brief Description:</w:t>
+      </w:r>
+    </w:p>
+    <w:p>
+      <w:r>
+        <w:t>Analyst will visualize the login records, which are loaded from the database. The analyst may optionally filter the records by a date range and/or by a location range.</w:t>
+      </w:r>
+    </w:p>
+    <w:p>
+      <w:pPr>
+        <w:rPr>
+          <w:b/>
+        </w:rPr>
+      </w:pPr>
+    </w:p>
+    <w:p>
+      <w:pPr>
+        <w:rPr>
+          <w:u w:val="single"/>
+        </w:rPr>
+      </w:pPr>
+      <w:r>
+        <w:rPr>
+          <w:u w:val="single"/>
+        </w:rPr>
+        <w:t>Initial Step-By-Step Description:</w:t>
+      </w:r>
+    </w:p>
+    <w:p>
+      <w:r>
+        <w:t>Before this use case can be initiated, the analyst must be connected to the online dashboard site and authenticated.</w:t>
+      </w:r>
+    </w:p>
+    <w:p/>
+    <w:p>
+      <w:pPr>
+        <w:numPr>
+          <w:ilvl w:val="0"/>
+          <w:numId w:val="2"/>
+        </w:numPr>
+        <w:ind w:hanging="360"/>
+        <w:contextualSpacing/>
+      </w:pPr>
+      <w:r>
+        <w:t>Online dashboard loads all records from the MALT database</w:t>
+      </w:r>
+    </w:p>
+    <w:p>
+      <w:pPr>
+        <w:numPr>
+          <w:ilvl w:val="0"/>
+          <w:numId w:val="2"/>
+        </w:numPr>
+        <w:ind w:hanging="360"/>
+        <w:contextualSpacing/>
+      </w:pPr>
+      <w:r>
+        <w:t>Analyst views all metrics of the data</w:t>
+      </w:r>
+    </w:p>
+    <w:p>
+      <w:pPr>
+        <w:rPr>
+          <w:b/>
+        </w:rPr>
+      </w:pPr>
+    </w:p>
+    <w:p>
+      <w:pPr>
+        <w:rPr>
+          <w:u w:val="single"/>
+        </w:rPr>
+      </w:pPr>
+      <w:r>
+        <w:rPr>
+          <w:u w:val="single"/>
+        </w:rPr>
+        <w:t xml:space="preserve">Cross-Reference: </w:t>
+      </w:r>
+      <w:commentRangeStart w:id="24"/>
+      <w:proofErr w:type="spellStart"/>
+      <w:r>
+        <w:rPr>
+          <w:u w:val="single"/>
+        </w:rPr>
+        <w:t>xxxx</w:t>
+      </w:r>
+      <w:commentRangeEnd w:id="24"/>
+      <w:proofErr w:type="spellEnd"/>
+      <w:r>
+        <w:commentReference w:id="24"/>
+      </w:r>
+    </w:p>
+    <w:p/>
+    <w:p>
+      <w:pPr>
+        <w:pStyle w:val="Heading4"/>
+        <w:contextualSpacing w:val="0"/>
+      </w:pPr>
+      <w:r>
+        <w:t>Use Case: Filter Date Range</w:t>
+      </w:r>
+    </w:p>
+    <w:p>
+      <w:r>
+        <w:t xml:space="preserve">This use case extends the </w:t>
+      </w:r>
+      <w:r>
+        <w:rPr>
+          <w:b/>
+        </w:rPr>
+        <w:t>Visualize Login Records</w:t>
+      </w:r>
+      <w:r>
+        <w:t xml:space="preserve"> use case.</w:t>
+      </w:r>
+    </w:p>
+    <w:p/>
+    <w:p>
+      <w:pPr>
+        <w:rPr>
+          <w:u w:val="single"/>
+        </w:rPr>
+      </w:pPr>
+      <w:r>
+        <w:rPr>
+          <w:u w:val="single"/>
+        </w:rPr>
+        <w:t>Diagram:</w:t>
+      </w:r>
+    </w:p>
+    <w:p>
+      <w:pPr>
+        <w:rPr>
+          <w:b/>
+        </w:rPr>
+      </w:pPr>
+      <w:r>
+        <w:rPr>
+          <w:noProof/>
+        </w:rPr>
+        <w:drawing>
+          <wp:inline distT="0" distB="0" distL="0" distR="0" wp14:anchorId="03E7BA44" wp14:editId="6BE163D2">
+            <wp:extent cx="4267200" cy="1505712"/>
+            <wp:effectExtent l="0" t="0" r="0" b="0"/>
+            <wp:docPr id="16" name="Use Case: Visualize Login Records-Filter Date"/>
+            <wp:cNvGraphicFramePr>
+              <a:graphicFrameLocks xmlns:a="http://schemas.openxmlformats.org/drawingml/2006/main" noChangeAspect="1"/>
+            </wp:cNvGraphicFramePr>
+            <a:graphic xmlns:a="http://schemas.openxmlformats.org/drawingml/2006/main">
+              <a:graphicData uri="http://schemas.openxmlformats.org/drawingml/2006/picture">
+                <pic:pic xmlns:pic="http://schemas.openxmlformats.org/drawingml/2006/picture">
+                  <pic:nvPicPr>
+                    <pic:cNvPr id="1" name="Use Case: Visualize Login Records-Filter Date.jpg"/>
+                    <pic:cNvPicPr/>
                   </pic:nvPicPr>
                   <pic:blipFill>
-                    <a:blip r:embed="rId11"/>
-                    <a:srcRect/>
+                    <a:blip r:embed="rId12" cstate="print">
+                      <a:extLst>
+                        <a:ext uri="{28A0092B-C50C-407E-A947-70E740481C1C}">
+                          <a14:useLocalDpi xmlns:a14="http://schemas.microsoft.com/office/drawing/2010/main" val="0"/>
+                        </a:ext>
+                      </a:extLst>
+                    </a:blip>
                     <a:stretch>
                       <a:fillRect/>
                     </a:stretch>
@@ -3503,12 +3680,11 @@
                   <pic:spPr>
                     <a:xfrm>
                       <a:off x="0" y="0"/>
-                      <a:ext cx="5829300" cy="4114800"/>
+                      <a:ext cx="4267200" cy="1505712"/>
                     </a:xfrm>
                     <a:prstGeom prst="rect">
                       <a:avLst/>
                     </a:prstGeom>
-                    <a:ln/>
                   </pic:spPr>
                 </pic:pic>
               </a:graphicData>
@@ -3539,14 +3715,34 @@
     </w:p>
     <w:p>
       <w:r>
-        <w:t>Analyst will visualize the login records, which are loaded from the database. The analyst may optionally filter the records by a date range and/or by a location range.</w:t>
-      </w:r>
-    </w:p>
-    <w:p>
-      <w:pPr>
+        <w:t xml:space="preserve">Analyst filters data records by date. This use case can be combined with </w:t>
+      </w:r>
+      <w:r>
         <w:rPr>
           <w:b/>
         </w:rPr>
+        <w:t>Filter Location Range</w:t>
+      </w:r>
+      <w:r>
+        <w:t xml:space="preserve"> </w:t>
+      </w:r>
+      <w:proofErr w:type="gramStart"/>
+      <w:r>
+        <w:t>u</w:t>
+      </w:r>
+      <w:r>
+        <w:t>se</w:t>
+      </w:r>
+      <w:proofErr w:type="gramEnd"/>
+      <w:r>
+        <w:t xml:space="preserve"> Case.</w:t>
+      </w:r>
+    </w:p>
+    <w:p>
+      <w:pPr>
+        <w:rPr>
+          <w:b/>
+        </w:rPr>
       </w:pPr>
     </w:p>
     <w:p>
@@ -3564,34 +3760,62 @@
     </w:p>
     <w:p>
       <w:r>
-        <w:t>Before this use case can be initiated, the analyst must be connected to the online dashboard site and authenticated.</w:t>
-      </w:r>
-    </w:p>
-    <w:p/>
+        <w:t xml:space="preserve">Before this use case can be initiated, the Analyst has already entered the </w:t>
+      </w:r>
+      <w:r>
+        <w:rPr>
+          <w:b/>
+        </w:rPr>
+        <w:t>Visualize Login Records</w:t>
+      </w:r>
+      <w:r>
+        <w:t xml:space="preserve"> use case.</w:t>
+      </w:r>
+    </w:p>
+    <w:p>
+      <w:pPr>
+        <w:rPr>
+          <w:b/>
+        </w:rPr>
+      </w:pPr>
+    </w:p>
     <w:p>
       <w:pPr>
         <w:numPr>
           <w:ilvl w:val="0"/>
-          <w:numId w:val="2"/>
+          <w:numId w:val="4"/>
         </w:numPr>
         <w:ind w:hanging="360"/>
         <w:contextualSpacing/>
       </w:pPr>
       <w:r>
-        <w:t>Online dashboard loads all records from the MALT database</w:t>
+        <w:t>Analyst chooses a date range.</w:t>
       </w:r>
     </w:p>
     <w:p>
       <w:pPr>
         <w:numPr>
           <w:ilvl w:val="0"/>
-          <w:numId w:val="2"/>
+          <w:numId w:val="4"/>
         </w:numPr>
         <w:ind w:hanging="360"/>
         <w:contextualSpacing/>
       </w:pPr>
       <w:r>
-        <w:t>Analyst views all metrics of the data</w:t>
+        <w:t>Dashboard removes data records not meeting the filter criteria.</w:t>
+      </w:r>
+    </w:p>
+    <w:p>
+      <w:pPr>
+        <w:numPr>
+          <w:ilvl w:val="0"/>
+          <w:numId w:val="4"/>
+        </w:numPr>
+        <w:ind w:hanging="360"/>
+        <w:contextualSpacing/>
+      </w:pPr>
+      <w:r>
+        <w:t>Analyst views subset of data records</w:t>
       </w:r>
     </w:p>
     <w:p>
@@ -3613,7 +3837,7 @@
         </w:rPr>
         <w:t xml:space="preserve">Cross-Reference: </w:t>
       </w:r>
-      <w:commentRangeStart w:id="24"/>
+      <w:commentRangeStart w:id="25"/>
       <w:proofErr w:type="spellStart"/>
       <w:r>
         <w:rPr>
@@ -3621,10 +3845,10 @@
         </w:rPr>
         <w:t>xxxx</w:t>
       </w:r>
-      <w:commentRangeEnd w:id="24"/>
+      <w:commentRangeEnd w:id="25"/>
       <w:proofErr w:type="spellEnd"/>
       <w:r>
-        <w:commentReference w:id="24"/>
+        <w:commentReference w:id="25"/>
       </w:r>
     </w:p>
     <w:p/>
@@ -3634,7 +3858,7 @@
         <w:contextualSpacing w:val="0"/>
       </w:pPr>
       <w:r>
-        <w:t>Use Case: Filter Date Range</w:t>
+        <w:t>Use Case: Filter Location Range</w:t>
       </w:r>
     </w:p>
     <w:p>
@@ -3662,36 +3886,43 @@
         <w:rPr>
           <w:u w:val="single"/>
         </w:rPr>
+        <w:t>Diagram:</w:t>
+      </w:r>
+    </w:p>
+    <w:p>
+      <w:pPr>
+        <w:rPr>
+          <w:b/>
+        </w:rPr>
+      </w:pPr>
+      <w:r>
+        <w:rPr>
+          <w:noProof/>
+        </w:rPr>
         <w:lastRenderedPageBreak/>
-        <w:t>Diagram:</w:t>
-      </w:r>
-    </w:p>
-    <w:p>
-      <w:pPr>
-        <w:rPr>
-          <w:b/>
-        </w:rPr>
-      </w:pPr>
-      <w:r>
-        <w:rPr>
-          <w:noProof/>
-        </w:rPr>
         <w:drawing>
-          <wp:inline distT="19050" distB="19050" distL="19050" distR="19050" wp14:anchorId="3C4C5745" wp14:editId="57BCD0A0">
-            <wp:extent cx="5829300" cy="4114800"/>
+          <wp:inline distT="0" distB="0" distL="0" distR="0" wp14:anchorId="09F84B3A" wp14:editId="156AAC3E">
+            <wp:extent cx="4267200" cy="1505712"/>
             <wp:effectExtent l="0" t="0" r="0" b="0"/>
-            <wp:docPr id="5" name="image10.png"/>
-            <wp:cNvGraphicFramePr/>
+            <wp:docPr id="18" name="Use Case: Visualize Login Records-Filter Location"/>
+            <wp:cNvGraphicFramePr>
+              <a:graphicFrameLocks xmlns:a="http://schemas.openxmlformats.org/drawingml/2006/main" noChangeAspect="1"/>
+            </wp:cNvGraphicFramePr>
             <a:graphic xmlns:a="http://schemas.openxmlformats.org/drawingml/2006/main">
               <a:graphicData uri="http://schemas.openxmlformats.org/drawingml/2006/picture">
                 <pic:pic xmlns:pic="http://schemas.openxmlformats.org/drawingml/2006/picture">
                   <pic:nvPicPr>
-                    <pic:cNvPr id="0" name="image10.png"/>
-                    <pic:cNvPicPr preferRelativeResize="0"/>
+                    <pic:cNvPr id="1" name="Use Case: Visualize Login Records-Filter Location.jpg"/>
+                    <pic:cNvPicPr/>
                   </pic:nvPicPr>
                   <pic:blipFill>
-                    <a:blip r:embed="rId12"/>
-                    <a:srcRect/>
+                    <a:blip r:embed="rId13" cstate="print">
+                      <a:extLst>
+                        <a:ext uri="{28A0092B-C50C-407E-A947-70E740481C1C}">
+                          <a14:useLocalDpi xmlns:a14="http://schemas.microsoft.com/office/drawing/2010/main" val="0"/>
+                        </a:ext>
+                      </a:extLst>
+                    </a:blip>
                     <a:stretch>
                       <a:fillRect/>
                     </a:stretch>
@@ -3699,12 +3930,11 @@
                   <pic:spPr>
                     <a:xfrm>
                       <a:off x="0" y="0"/>
-                      <a:ext cx="5829300" cy="4114800"/>
+                      <a:ext cx="4267200" cy="1505712"/>
                     </a:xfrm>
                     <a:prstGeom prst="rect">
                       <a:avLst/>
                     </a:prstGeom>
-                    <a:ln/>
                   </pic:spPr>
                 </pic:pic>
               </a:graphicData>
@@ -3716,35 +3946,28 @@
     <w:p>
       <w:pPr>
         <w:rPr>
+          <w:u w:val="single"/>
+        </w:rPr>
+      </w:pPr>
+      <w:r>
+        <w:rPr>
+          <w:u w:val="single"/>
+        </w:rPr>
+        <w:t>Brief Description:</w:t>
+      </w:r>
+    </w:p>
+    <w:p>
+      <w:r>
+        <w:t xml:space="preserve">Analyst can filter data records by geographical location. This use case can be combined with </w:t>
+      </w:r>
+      <w:r>
+        <w:rPr>
           <w:b/>
         </w:rPr>
-      </w:pPr>
-    </w:p>
-    <w:p>
-      <w:pPr>
-        <w:rPr>
-          <w:u w:val="single"/>
-        </w:rPr>
-      </w:pPr>
-      <w:r>
-        <w:rPr>
-          <w:u w:val="single"/>
-        </w:rPr>
-        <w:t>Brief Description:</w:t>
-      </w:r>
-    </w:p>
-    <w:p>
-      <w:r>
-        <w:t xml:space="preserve">Analyst filters data records by date. This use case can be combined with </w:t>
-      </w:r>
-      <w:r>
-        <w:rPr>
-          <w:u w:val="single"/>
-        </w:rPr>
-        <w:t>Filter Location Range</w:t>
-      </w:r>
-      <w:r>
-        <w:t xml:space="preserve"> Use Case.</w:t>
+        <w:t>Filter Date Range</w:t>
+      </w:r>
+      <w:r>
+        <w:t xml:space="preserve"> use case.</w:t>
       </w:r>
     </w:p>
     <w:p>
@@ -3792,20 +4015,20 @@
       <w:pPr>
         <w:numPr>
           <w:ilvl w:val="0"/>
-          <w:numId w:val="4"/>
+          <w:numId w:val="7"/>
         </w:numPr>
         <w:ind w:hanging="360"/>
         <w:contextualSpacing/>
       </w:pPr>
       <w:r>
-        <w:t>Analyst chooses a date range.</w:t>
+        <w:t xml:space="preserve">Analyst chooses a range for geographical location. </w:t>
       </w:r>
     </w:p>
     <w:p>
       <w:pPr>
         <w:numPr>
           <w:ilvl w:val="0"/>
-          <w:numId w:val="4"/>
+          <w:numId w:val="7"/>
         </w:numPr>
         <w:ind w:hanging="360"/>
         <w:contextualSpacing/>
@@ -3818,7 +4041,7 @@
       <w:pPr>
         <w:numPr>
           <w:ilvl w:val="0"/>
-          <w:numId w:val="4"/>
+          <w:numId w:val="7"/>
         </w:numPr>
         <w:ind w:hanging="360"/>
         <w:contextualSpacing/>
@@ -3827,13 +4050,63 @@
         <w:t>Analyst views subset of data records</w:t>
       </w:r>
     </w:p>
-    <w:p>
-      <w:pPr>
+    <w:p/>
+    <w:p>
+      <w:pPr>
+        <w:rPr>
+          <w:u w:val="single"/>
+        </w:rPr>
+      </w:pPr>
+      <w:r>
+        <w:rPr>
+          <w:u w:val="single"/>
+        </w:rPr>
+        <w:t xml:space="preserve">Cross-Reference: </w:t>
+      </w:r>
+      <w:commentRangeStart w:id="26"/>
+      <w:proofErr w:type="spellStart"/>
+      <w:r>
+        <w:rPr>
+          <w:u w:val="single"/>
+        </w:rPr>
+        <w:t>xxxx</w:t>
+      </w:r>
+      <w:commentRangeEnd w:id="26"/>
+      <w:proofErr w:type="spellEnd"/>
+      <w:r>
+        <w:commentReference w:id="26"/>
+      </w:r>
+    </w:p>
+    <w:p>
+      <w:pPr>
+        <w:rPr>
+          <w:u w:val="single"/>
+        </w:rPr>
+      </w:pPr>
+    </w:p>
+    <w:p>
+      <w:pPr>
+        <w:pStyle w:val="Heading4"/>
+      </w:pPr>
+      <w:r>
+        <w:t>Use Case: Refresh Login Records</w:t>
+      </w:r>
+    </w:p>
+    <w:p>
+      <w:r>
+        <w:t xml:space="preserve">This use case extends the </w:t>
+      </w:r>
+      <w:r>
         <w:rPr>
           <w:b/>
         </w:rPr>
-      </w:pPr>
-    </w:p>
+        <w:t xml:space="preserve">Visualize Login Records </w:t>
+      </w:r>
+      <w:r>
+        <w:t>use case.</w:t>
+      </w:r>
+    </w:p>
+    <w:p/>
     <w:p>
       <w:pPr>
         <w:rPr>
@@ -3844,87 +4117,42 @@
         <w:rPr>
           <w:u w:val="single"/>
         </w:rPr>
-        <w:t xml:space="preserve">Cross-Reference: </w:t>
-      </w:r>
-      <w:commentRangeStart w:id="25"/>
-      <w:proofErr w:type="spellStart"/>
-      <w:r>
+        <w:t>Diagram:</w:t>
+      </w:r>
+    </w:p>
+    <w:p>
+      <w:pPr>
         <w:rPr>
           <w:u w:val="single"/>
         </w:rPr>
-        <w:t>xxxx</w:t>
-      </w:r>
-      <w:commentRangeEnd w:id="25"/>
-      <w:proofErr w:type="spellEnd"/>
-      <w:r>
-        <w:commentReference w:id="25"/>
-      </w:r>
-    </w:p>
-    <w:p/>
-    <w:p>
-      <w:pPr>
-        <w:pStyle w:val="Heading4"/>
-        <w:contextualSpacing w:val="0"/>
-      </w:pPr>
-      <w:r>
-        <w:t>Use Case: Filter Location Range</w:t>
-      </w:r>
-    </w:p>
-    <w:p>
-      <w:r>
-        <w:t xml:space="preserve">This use case extends the </w:t>
-      </w:r>
-      <w:r>
-        <w:rPr>
-          <w:b/>
-        </w:rPr>
-        <w:t>Visualize Login Records</w:t>
-      </w:r>
-      <w:r>
-        <w:t xml:space="preserve"> use case.</w:t>
-      </w:r>
-    </w:p>
-    <w:p/>
-    <w:p>
-      <w:pPr>
-        <w:rPr>
-          <w:u w:val="single"/>
-        </w:rPr>
-      </w:pPr>
-      <w:r>
-        <w:rPr>
-          <w:u w:val="single"/>
-        </w:rPr>
-        <w:t>Diagram:</w:t>
-      </w:r>
-    </w:p>
-    <w:p>
-      <w:pPr>
-        <w:rPr>
-          <w:b/>
-        </w:rPr>
       </w:pPr>
       <w:r>
         <w:rPr>
           <w:noProof/>
         </w:rPr>
-        <w:lastRenderedPageBreak/>
         <w:drawing>
-          <wp:inline distT="19050" distB="19050" distL="19050" distR="19050" wp14:anchorId="019C6CCF" wp14:editId="6906FD24">
-            <wp:extent cx="5829300" cy="4114800"/>
+          <wp:inline distT="0" distB="0" distL="0" distR="0" wp14:anchorId="5DA63A4B" wp14:editId="4D174735">
+            <wp:extent cx="4267200" cy="1505712"/>
             <wp:effectExtent l="0" t="0" r="0" b="0"/>
-            <wp:docPr id="3" name="image05.png"/>
-            <wp:cNvGraphicFramePr/>
+            <wp:docPr id="19" name="Use Case: Visualize Login Records-Refresh Login Records"/>
+            <wp:cNvGraphicFramePr>
+              <a:graphicFrameLocks xmlns:a="http://schemas.openxmlformats.org/drawingml/2006/main" noChangeAspect="1"/>
+            </wp:cNvGraphicFramePr>
             <a:graphic xmlns:a="http://schemas.openxmlformats.org/drawingml/2006/main">
               <a:graphicData uri="http://schemas.openxmlformats.org/drawingml/2006/picture">
                 <pic:pic xmlns:pic="http://schemas.openxmlformats.org/drawingml/2006/picture">
                   <pic:nvPicPr>
-                    <pic:cNvPr id="0" name="image05.png"/>
-                    <pic:cNvPicPr preferRelativeResize="0"/>
+                    <pic:cNvPr id="1" name="Use Case: Visualize Login Records-Refresh Login Records.jpg"/>
+                    <pic:cNvPicPr/>
                   </pic:nvPicPr>
                   <pic:blipFill>
-                    <a:blip r:embed="rId13"/>
-                    <a:srcRect/>
+                    <a:blip r:embed="rId14" cstate="print">
+                      <a:extLst>
+                        <a:ext uri="{28A0092B-C50C-407E-A947-70E740481C1C}">
+                          <a14:useLocalDpi xmlns:a14="http://schemas.microsoft.com/office/drawing/2010/main" val="0"/>
+                        </a:ext>
+                      </a:extLst>
+                    </a:blip>
                     <a:stretch>
                       <a:fillRect/>
                     </a:stretch>
@@ -3932,12 +4160,11 @@
                   <pic:spPr>
                     <a:xfrm>
                       <a:off x="0" y="0"/>
-                      <a:ext cx="5829300" cy="4114800"/>
+                      <a:ext cx="4267200" cy="1505712"/>
                     </a:xfrm>
                     <a:prstGeom prst="rect">
                       <a:avLst/>
                     </a:prstGeom>
-                    <a:ln/>
                   </pic:spPr>
                 </pic:pic>
               </a:graphicData>
@@ -3949,9 +4176,36 @@
     <w:p>
       <w:pPr>
         <w:rPr>
+          <w:u w:val="single"/>
+        </w:rPr>
+      </w:pPr>
+    </w:p>
+    <w:p>
+      <w:pPr>
+        <w:rPr>
+          <w:u w:val="single"/>
+        </w:rPr>
+      </w:pPr>
+      <w:r>
+        <w:rPr>
+          <w:u w:val="single"/>
+        </w:rPr>
+        <w:t>Brief Description:</w:t>
+      </w:r>
+    </w:p>
+    <w:p>
+      <w:r>
+        <w:t xml:space="preserve">Analyst can load all records currently stored in the MALT database to the online dashboard for visualization. The dashboard does not automatically load records newly stored to the MALT database while the user is engaged in the </w:t>
+      </w:r>
+      <w:r>
+        <w:rPr>
           <w:b/>
         </w:rPr>
-      </w:pPr>
+        <w:t>Visualize Login Records</w:t>
+      </w:r>
+      <w:r>
+        <w:t xml:space="preserve"> use case.</w:t>
+      </w:r>
     </w:p>
     <w:p>
       <w:pPr>
@@ -3959,105 +4213,91 @@
           <w:u w:val="single"/>
         </w:rPr>
       </w:pPr>
-      <w:r>
+    </w:p>
+    <w:p>
+      <w:pPr>
         <w:rPr>
           <w:u w:val="single"/>
         </w:rPr>
-        <w:t>Brief Description:</w:t>
-      </w:r>
-    </w:p>
-    <w:p>
-      <w:r>
-        <w:t xml:space="preserve">Analyst can filter data records by geographical location. This use case can be combined with </w:t>
-      </w:r>
+      </w:pPr>
       <w:r>
         <w:rPr>
           <w:u w:val="single"/>
         </w:rPr>
-        <w:t>Filter Date Range</w:t>
+        <w:t>Initial Step-By-Step Description:</w:t>
+      </w:r>
+    </w:p>
+    <w:p>
+      <w:r>
+        <w:t xml:space="preserve">Before this use case can be initiated, the Analyst has already entered the </w:t>
+      </w:r>
+      <w:r>
+        <w:rPr>
+          <w:b/>
+        </w:rPr>
+        <w:t>Visualize Login Records</w:t>
       </w:r>
       <w:r>
         <w:t xml:space="preserve"> use case.</w:t>
       </w:r>
-    </w:p>
-    <w:p>
-      <w:pPr>
-        <w:rPr>
-          <w:b/>
-        </w:rPr>
-      </w:pPr>
-    </w:p>
-    <w:p>
-      <w:pPr>
-        <w:rPr>
-          <w:u w:val="single"/>
-        </w:rPr>
-      </w:pPr>
-      <w:r>
-        <w:rPr>
-          <w:u w:val="single"/>
-        </w:rPr>
-        <w:t>Initial Step-By-Step Description:</w:t>
-      </w:r>
-    </w:p>
-    <w:p>
-      <w:r>
-        <w:t xml:space="preserve">Before this use case can be initiated, the Analyst has already entered the </w:t>
-      </w:r>
-      <w:r>
-        <w:rPr>
-          <w:b/>
-        </w:rPr>
-        <w:t>Visualize Login Records</w:t>
-      </w:r>
-      <w:r>
-        <w:t xml:space="preserve"> use case.</w:t>
-      </w:r>
-    </w:p>
-    <w:p>
-      <w:pPr>
-        <w:rPr>
-          <w:b/>
-        </w:rPr>
-      </w:pPr>
     </w:p>
     <w:p>
       <w:pPr>
         <w:numPr>
           <w:ilvl w:val="0"/>
-          <w:numId w:val="7"/>
+          <w:numId w:val="13"/>
         </w:numPr>
         <w:ind w:hanging="360"/>
         <w:contextualSpacing/>
       </w:pPr>
       <w:r>
-        <w:t xml:space="preserve">Analyst chooses a range for geographical location. </w:t>
+        <w:lastRenderedPageBreak/>
+        <w:t>Analyst wishes to load all records from the database to the dashboard.</w:t>
       </w:r>
     </w:p>
     <w:p>
       <w:pPr>
         <w:numPr>
           <w:ilvl w:val="0"/>
-          <w:numId w:val="7"/>
+          <w:numId w:val="13"/>
         </w:numPr>
         <w:ind w:hanging="360"/>
         <w:contextualSpacing/>
       </w:pPr>
       <w:r>
-        <w:t>Dashboard removes data records not meeting the filter criteria.</w:t>
+        <w:t>Analyst clicks the “Refresh” button on the dashboard.</w:t>
       </w:r>
     </w:p>
     <w:p>
       <w:pPr>
         <w:numPr>
           <w:ilvl w:val="0"/>
-          <w:numId w:val="7"/>
+          <w:numId w:val="13"/>
         </w:numPr>
         <w:ind w:hanging="360"/>
         <w:contextualSpacing/>
       </w:pPr>
       <w:r>
-        <w:t>Analyst views subset of data records</w:t>
+        <w:t xml:space="preserve">Online </w:t>
+      </w:r>
+      <w:r>
+        <w:t>dashboard fetches records from the MALT database.</w:t>
+      </w:r>
+    </w:p>
+    <w:p>
+      <w:pPr>
+        <w:numPr>
+          <w:ilvl w:val="0"/>
+          <w:numId w:val="13"/>
+        </w:numPr>
+        <w:ind w:hanging="360"/>
+        <w:contextualSpacing/>
+      </w:pPr>
+      <w:r>
+        <w:t>Analyst views all metrics of the data</w:t>
+      </w:r>
+      <w:r>
+        <w:t>.</w:t>
       </w:r>
     </w:p>
     <w:p/>
@@ -4071,28 +4311,8 @@
         <w:rPr>
           <w:u w:val="single"/>
         </w:rPr>
-        <w:t xml:space="preserve">Cross-Reference: </w:t>
-      </w:r>
-      <w:commentRangeStart w:id="26"/>
-      <w:proofErr w:type="spellStart"/>
-      <w:r>
-        <w:rPr>
-          <w:u w:val="single"/>
-        </w:rPr>
-        <w:t>xxxx</w:t>
-      </w:r>
-      <w:commentRangeEnd w:id="26"/>
-      <w:proofErr w:type="spellEnd"/>
-      <w:r>
-        <w:commentReference w:id="26"/>
-      </w:r>
-    </w:p>
-    <w:p>
-      <w:pPr>
-        <w:rPr>
-          <w:u w:val="single"/>
-        </w:rPr>
-      </w:pPr>
+        <w:t>Cross-Reference: xxx</w:t>
+      </w:r>
     </w:p>
     <w:p>
       <w:pPr>
@@ -4138,23 +4358,29 @@
         <w:rPr>
           <w:noProof/>
         </w:rPr>
-        <w:lastRenderedPageBreak/>
         <w:drawing>
-          <wp:inline distT="19050" distB="19050" distL="19050" distR="19050" wp14:anchorId="4C2A33E8" wp14:editId="0A162AD2">
-            <wp:extent cx="5829300" cy="1943100"/>
+          <wp:inline distT="0" distB="0" distL="0" distR="0" wp14:anchorId="43F72B16" wp14:editId="7C3CB385">
+            <wp:extent cx="4267200" cy="1524000"/>
             <wp:effectExtent l="0" t="0" r="0" b="0"/>
-            <wp:docPr id="1" name="image02.png"/>
-            <wp:cNvGraphicFramePr/>
+            <wp:docPr id="1" name="Use Case: Authenticate Admin"/>
+            <wp:cNvGraphicFramePr>
+              <a:graphicFrameLocks xmlns:a="http://schemas.openxmlformats.org/drawingml/2006/main" noChangeAspect="1"/>
+            </wp:cNvGraphicFramePr>
             <a:graphic xmlns:a="http://schemas.openxmlformats.org/drawingml/2006/main">
               <a:graphicData uri="http://schemas.openxmlformats.org/drawingml/2006/picture">
                 <pic:pic xmlns:pic="http://schemas.openxmlformats.org/drawingml/2006/picture">
                   <pic:nvPicPr>
-                    <pic:cNvPr id="0" name="image02.png"/>
-                    <pic:cNvPicPr preferRelativeResize="0"/>
+                    <pic:cNvPr id="1" name="Use Case: Authenticate Admin.jpg"/>
+                    <pic:cNvPicPr/>
                   </pic:nvPicPr>
                   <pic:blipFill>
-                    <a:blip r:embed="rId14"/>
-                    <a:srcRect/>
+                    <a:blip r:embed="rId15" cstate="print">
+                      <a:extLst>
+                        <a:ext uri="{28A0092B-C50C-407E-A947-70E740481C1C}">
+                          <a14:useLocalDpi xmlns:a14="http://schemas.microsoft.com/office/drawing/2010/main" val="0"/>
+                        </a:ext>
+                      </a:extLst>
+                    </a:blip>
                     <a:stretch>
                       <a:fillRect/>
                     </a:stretch>
@@ -4162,12 +4388,11 @@
                   <pic:spPr>
                     <a:xfrm>
                       <a:off x="0" y="0"/>
-                      <a:ext cx="5829300" cy="1943100"/>
+                      <a:ext cx="4267200" cy="1524000"/>
                     </a:xfrm>
                     <a:prstGeom prst="rect">
                       <a:avLst/>
                     </a:prstGeom>
-                    <a:ln/>
                   </pic:spPr>
                 </pic:pic>
               </a:graphicData>
@@ -4332,21 +4557,28 @@
         </w:rPr>
         <w:lastRenderedPageBreak/>
         <w:drawing>
-          <wp:inline distT="19050" distB="19050" distL="19050" distR="19050" wp14:anchorId="0F755E1C" wp14:editId="24A804E8">
-            <wp:extent cx="5829300" cy="3886200"/>
+          <wp:inline distT="0" distB="0" distL="0" distR="0" wp14:anchorId="4DC5FBAE" wp14:editId="3F552079">
+            <wp:extent cx="4267200" cy="1514856"/>
             <wp:effectExtent l="0" t="0" r="0" b="0"/>
-            <wp:docPr id="7" name="image13.png"/>
-            <wp:cNvGraphicFramePr/>
+            <wp:docPr id="13" name="Use Case: Maintenance"/>
+            <wp:cNvGraphicFramePr>
+              <a:graphicFrameLocks xmlns:a="http://schemas.openxmlformats.org/drawingml/2006/main" noChangeAspect="1"/>
+            </wp:cNvGraphicFramePr>
             <a:graphic xmlns:a="http://schemas.openxmlformats.org/drawingml/2006/main">
               <a:graphicData uri="http://schemas.openxmlformats.org/drawingml/2006/picture">
                 <pic:pic xmlns:pic="http://schemas.openxmlformats.org/drawingml/2006/picture">
                   <pic:nvPicPr>
-                    <pic:cNvPr id="0" name="image13.png"/>
-                    <pic:cNvPicPr preferRelativeResize="0"/>
+                    <pic:cNvPr id="1" name="Use Case: Maintenance.jpg"/>
+                    <pic:cNvPicPr/>
                   </pic:nvPicPr>
                   <pic:blipFill>
-                    <a:blip r:embed="rId15"/>
-                    <a:srcRect/>
+                    <a:blip r:embed="rId16" cstate="print">
+                      <a:extLst>
+                        <a:ext uri="{28A0092B-C50C-407E-A947-70E740481C1C}">
+                          <a14:useLocalDpi xmlns:a14="http://schemas.microsoft.com/office/drawing/2010/main" val="0"/>
+                        </a:ext>
+                      </a:extLst>
+                    </a:blip>
                     <a:stretch>
                       <a:fillRect/>
                     </a:stretch>
@@ -4354,12 +4586,11 @@
                   <pic:spPr>
                     <a:xfrm>
                       <a:off x="0" y="0"/>
-                      <a:ext cx="5829300" cy="3886200"/>
+                      <a:ext cx="4267200" cy="1514856"/>
                     </a:xfrm>
                     <a:prstGeom prst="rect">
                       <a:avLst/>
                     </a:prstGeom>
-                    <a:ln/>
                   </pic:spPr>
                 </pic:pic>
               </a:graphicData>
@@ -4472,179 +4703,12 @@
       </w:r>
       <w:proofErr w:type="spellEnd"/>
     </w:p>
-    <w:p/>
-    <w:p>
-      <w:pPr>
-        <w:pStyle w:val="Heading4"/>
-        <w:contextualSpacing w:val="0"/>
-        <w:jc w:val="both"/>
-      </w:pPr>
-      <w:r>
-        <w:t>Use Case: Remove Records</w:t>
-      </w:r>
-    </w:p>
-    <w:p>
-      <w:r>
-        <w:t xml:space="preserve">This use case is included in the </w:t>
-      </w:r>
-      <w:r>
-        <w:rPr>
-          <w:b/>
-        </w:rPr>
-        <w:t>Maintenance</w:t>
-      </w:r>
-      <w:r>
-        <w:t xml:space="preserve"> use case.</w:t>
-      </w:r>
-    </w:p>
-    <w:p>
-      <w:r>
-        <w:rPr>
-          <w:noProof/>
-        </w:rPr>
-        <w:lastRenderedPageBreak/>
-        <w:drawing>
-          <wp:inline distT="19050" distB="19050" distL="19050" distR="19050" wp14:anchorId="5CD0FC9D" wp14:editId="5878060D">
-            <wp:extent cx="5829300" cy="3886200"/>
-            <wp:effectExtent l="0" t="0" r="0" b="0"/>
-            <wp:docPr id="9" name="image17.png"/>
-            <wp:cNvGraphicFramePr/>
-            <a:graphic xmlns:a="http://schemas.openxmlformats.org/drawingml/2006/main">
-              <a:graphicData uri="http://schemas.openxmlformats.org/drawingml/2006/picture">
-                <pic:pic xmlns:pic="http://schemas.openxmlformats.org/drawingml/2006/picture">
-                  <pic:nvPicPr>
-                    <pic:cNvPr id="0" name="image17.png"/>
-                    <pic:cNvPicPr preferRelativeResize="0"/>
-                  </pic:nvPicPr>
-                  <pic:blipFill>
-                    <a:blip r:embed="rId15"/>
-                    <a:srcRect/>
-                    <a:stretch>
-                      <a:fillRect/>
-                    </a:stretch>
-                  </pic:blipFill>
-                  <pic:spPr>
-                    <a:xfrm>
-                      <a:off x="0" y="0"/>
-                      <a:ext cx="5829300" cy="3886200"/>
-                    </a:xfrm>
-                    <a:prstGeom prst="rect">
-                      <a:avLst/>
-                    </a:prstGeom>
-                    <a:ln/>
-                  </pic:spPr>
-                </pic:pic>
-              </a:graphicData>
-            </a:graphic>
-          </wp:inline>
-        </w:drawing>
-      </w:r>
-    </w:p>
     <w:p>
       <w:pPr>
         <w:rPr>
           <w:u w:val="single"/>
         </w:rPr>
       </w:pPr>
-      <w:r>
-        <w:rPr>
-          <w:u w:val="single"/>
-        </w:rPr>
-        <w:t>Diagram:</w:t>
-      </w:r>
-    </w:p>
-    <w:p>
-      <w:pPr>
-        <w:rPr>
-          <w:u w:val="single"/>
-        </w:rPr>
-      </w:pPr>
-      <w:r>
-        <w:rPr>
-          <w:u w:val="single"/>
-        </w:rPr>
-        <w:t>Brief Description:</w:t>
-      </w:r>
-    </w:p>
-    <w:p>
-      <w:r>
-        <w:t>Administrator can archive any data record deemed irrelevant for analysis</w:t>
-      </w:r>
-    </w:p>
-    <w:p/>
-    <w:p>
-      <w:pPr>
-        <w:rPr>
-          <w:u w:val="single"/>
-        </w:rPr>
-      </w:pPr>
-      <w:r>
-        <w:rPr>
-          <w:u w:val="single"/>
-        </w:rPr>
-        <w:t>Initial Step-By-Step Description:</w:t>
-      </w:r>
-    </w:p>
-    <w:p>
-      <w:r>
-        <w:t>Before this case can be initiated, the administrator must be connected to the system database and authenticated.</w:t>
-      </w:r>
-    </w:p>
-    <w:p/>
-    <w:p>
-      <w:pPr>
-        <w:numPr>
-          <w:ilvl w:val="0"/>
-          <w:numId w:val="8"/>
-        </w:numPr>
-        <w:ind w:hanging="360"/>
-        <w:contextualSpacing/>
-      </w:pPr>
-      <w:r>
-        <w:t xml:space="preserve">The administrator </w:t>
-      </w:r>
-      <w:r>
-        <w:t>selects</w:t>
-      </w:r>
-      <w:r>
-        <w:t xml:space="preserve"> data for archival.</w:t>
-      </w:r>
-    </w:p>
-    <w:p>
-      <w:pPr>
-        <w:numPr>
-          <w:ilvl w:val="0"/>
-          <w:numId w:val="8"/>
-        </w:numPr>
-        <w:ind w:hanging="360"/>
-        <w:contextualSpacing/>
-      </w:pPr>
-      <w:r>
-        <w:t>The administrator archives the d</w:t>
-      </w:r>
-      <w:r>
-        <w:t>ata specified on the step above using the dashboard interface.</w:t>
-      </w:r>
-    </w:p>
-    <w:p>
-      <w:pPr>
-        <w:rPr>
-          <w:u w:val="single"/>
-        </w:rPr>
-      </w:pPr>
-    </w:p>
-    <w:p>
-      <w:pPr>
-        <w:rPr>
-          <w:u w:val="single"/>
-        </w:rPr>
-      </w:pPr>
-      <w:r>
-        <w:rPr>
-          <w:u w:val="single"/>
-        </w:rPr>
-        <w:t>Cross-Reference:</w:t>
-      </w:r>
     </w:p>
     <w:p>
       <w:pPr>
@@ -4654,7 +4718,6 @@
       </w:pPr>
       <w:bookmarkStart w:id="28" w:name="_Toc475975169"/>
       <w:r>
-        <w:lastRenderedPageBreak/>
         <w:t>Object Diagrams</w:t>
       </w:r>
       <w:bookmarkEnd w:id="28"/>
@@ -4778,6 +4841,7 @@
         <w:rPr>
           <w:b/>
         </w:rPr>
+        <w:lastRenderedPageBreak/>
         <w:t>Administrator</w:t>
       </w:r>
     </w:p>
@@ -4881,7 +4945,6 @@
         <w:jc w:val="both"/>
       </w:pPr>
       <w:r>
-        <w:lastRenderedPageBreak/>
         <w:t>&lt;Use Case Table&gt;</w:t>
       </w:r>
     </w:p>
@@ -5969,6 +6032,119 @@
     </w:lvl>
   </w:abstractNum>
   <w:abstractNum w:abstractNumId="9">
+    <w:nsid w:val="4BBC27F6"/>
+    <w:multiLevelType w:val="multilevel"/>
+    <w:tmpl w:val="974476EA"/>
+    <w:lvl w:ilvl="0">
+      <w:start w:val="1"/>
+      <w:numFmt w:val="decimal"/>
+      <w:lvlText w:val="%1."/>
+      <w:lvlJc w:val="left"/>
+      <w:pPr>
+        <w:ind w:left="720" w:firstLine="360"/>
+      </w:pPr>
+      <w:rPr>
+        <w:u w:val="none"/>
+      </w:rPr>
+    </w:lvl>
+    <w:lvl w:ilvl="1">
+      <w:start w:val="1"/>
+      <w:numFmt w:val="lowerLetter"/>
+      <w:lvlText w:val="%2."/>
+      <w:lvlJc w:val="left"/>
+      <w:pPr>
+        <w:ind w:left="1440" w:firstLine="1080"/>
+      </w:pPr>
+      <w:rPr>
+        <w:u w:val="none"/>
+      </w:rPr>
+    </w:lvl>
+    <w:lvl w:ilvl="2">
+      <w:start w:val="1"/>
+      <w:numFmt w:val="lowerRoman"/>
+      <w:lvlText w:val="%3."/>
+      <w:lvlJc w:val="right"/>
+      <w:pPr>
+        <w:ind w:left="2160" w:firstLine="1800"/>
+      </w:pPr>
+      <w:rPr>
+        <w:u w:val="none"/>
+      </w:rPr>
+    </w:lvl>
+    <w:lvl w:ilvl="3">
+      <w:start w:val="1"/>
+      <w:numFmt w:val="decimal"/>
+      <w:lvlText w:val="%4."/>
+      <w:lvlJc w:val="left"/>
+      <w:pPr>
+        <w:ind w:left="2880" w:firstLine="2520"/>
+      </w:pPr>
+      <w:rPr>
+        <w:u w:val="none"/>
+      </w:rPr>
+    </w:lvl>
+    <w:lvl w:ilvl="4">
+      <w:start w:val="1"/>
+      <w:numFmt w:val="lowerLetter"/>
+      <w:lvlText w:val="%5."/>
+      <w:lvlJc w:val="left"/>
+      <w:pPr>
+        <w:ind w:left="3600" w:firstLine="3240"/>
+      </w:pPr>
+      <w:rPr>
+        <w:u w:val="none"/>
+      </w:rPr>
+    </w:lvl>
+    <w:lvl w:ilvl="5">
+      <w:start w:val="1"/>
+      <w:numFmt w:val="lowerRoman"/>
+      <w:lvlText w:val="%6."/>
+      <w:lvlJc w:val="right"/>
+      <w:pPr>
+        <w:ind w:left="4320" w:firstLine="3960"/>
+      </w:pPr>
+      <w:rPr>
+        <w:u w:val="none"/>
+      </w:rPr>
+    </w:lvl>
+    <w:lvl w:ilvl="6">
+      <w:start w:val="1"/>
+      <w:numFmt w:val="decimal"/>
+      <w:lvlText w:val="%7."/>
+      <w:lvlJc w:val="left"/>
+      <w:pPr>
+        <w:ind w:left="5040" w:firstLine="4680"/>
+      </w:pPr>
+      <w:rPr>
+        <w:u w:val="none"/>
+      </w:rPr>
+    </w:lvl>
+    <w:lvl w:ilvl="7">
+      <w:start w:val="1"/>
+      <w:numFmt w:val="lowerLetter"/>
+      <w:lvlText w:val="%8."/>
+      <w:lvlJc w:val="left"/>
+      <w:pPr>
+        <w:ind w:left="5760" w:firstLine="5400"/>
+      </w:pPr>
+      <w:rPr>
+        <w:u w:val="none"/>
+      </w:rPr>
+    </w:lvl>
+    <w:lvl w:ilvl="8">
+      <w:start w:val="1"/>
+      <w:numFmt w:val="lowerRoman"/>
+      <w:lvlText w:val="%9."/>
+      <w:lvlJc w:val="right"/>
+      <w:pPr>
+        <w:ind w:left="6480" w:firstLine="6120"/>
+      </w:pPr>
+      <w:rPr>
+        <w:u w:val="none"/>
+      </w:rPr>
+    </w:lvl>
+  </w:abstractNum>
+  <w:abstractNum w:abstractNumId="10">
     <w:nsid w:val="55C23261"/>
     <w:multiLevelType w:val="multilevel"/>
     <w:tmpl w:val="F2BA71F6"/>
@@ -6081,7 +6257,7 @@
       </w:rPr>
     </w:lvl>
   </w:abstractNum>
-  <w:abstractNum w:abstractNumId="10">
+  <w:abstractNum w:abstractNumId="11">
     <w:nsid w:val="660F1BD9"/>
     <w:multiLevelType w:val="multilevel"/>
     <w:tmpl w:val="D5EC744E"/>
@@ -6194,7 +6370,7 @@
       </w:rPr>
     </w:lvl>
   </w:abstractNum>
-  <w:abstractNum w:abstractNumId="11">
+  <w:abstractNum w:abstractNumId="12">
     <w:nsid w:val="7372359C"/>
     <w:multiLevelType w:val="multilevel"/>
     <w:tmpl w:val="E5663C2C"/>
@@ -6311,7 +6487,7 @@
     <w:abstractNumId w:val="1"/>
   </w:num>
   <w:num w:numId="2">
-    <w:abstractNumId w:val="9"/>
+    <w:abstractNumId w:val="10"/>
   </w:num>
   <w:num w:numId="3">
     <w:abstractNumId w:val="7"/>
@@ -6332,16 +6508,19 @@
     <w:abstractNumId w:val="3"/>
   </w:num>
   <w:num w:numId="9">
-    <w:abstractNumId w:val="11"/>
+    <w:abstractNumId w:val="12"/>
   </w:num>
   <w:num w:numId="10">
-    <w:abstractNumId w:val="10"/>
+    <w:abstractNumId w:val="11"/>
   </w:num>
   <w:num w:numId="11">
     <w:abstractNumId w:val="5"/>
   </w:num>
   <w:num w:numId="12">
     <w:abstractNumId w:val="6"/>
+  </w:num>
+  <w:num w:numId="13">
+    <w:abstractNumId w:val="9"/>
   </w:num>
 </w:numbering>
 </file>
@@ -7394,6 +7573,17 @@
       <w:szCs w:val="20"/>
     </w:rPr>
   </w:style>
+  <w:style w:type="paragraph" w:styleId="ListParagraph">
+    <w:name w:val="List Paragraph"/>
+    <w:basedOn w:val="Normal"/>
+    <w:uiPriority w:val="34"/>
+    <w:qFormat/>
+    <w:rsid w:val="009204AE"/>
+    <w:pPr>
+      <w:ind w:left="720"/>
+      <w:contextualSpacing/>
+    </w:pPr>
+  </w:style>
 </w:styles>
 </file>
 
@@ -7660,7 +7850,7 @@
 
 <file path=word/webextensions/taskpanes.xml><?xml version="1.0" encoding="utf-8"?>
 <wetp:taskpanes xmlns:wetp="http://schemas.microsoft.com/office/webextensions/taskpanes/2010/11">
-  <wetp:taskpane dockstate="right" visibility="1" width="350" row="0">
+  <wetp:taskpane dockstate="right" visibility="0" width="350" row="0">
     <wetp:webextensionref xmlns:r="http://schemas.openxmlformats.org/officeDocument/2006/relationships" r:id="rId1"/>
   </wetp:taskpane>
 </wetp:taskpanes>
@@ -7683,7 +7873,7 @@
 </file>
 
 <file path=customXml/itemProps1.xml><?xml version="1.0" encoding="utf-8"?>
-<ds:datastoreItem xmlns:ds="http://schemas.openxmlformats.org/officeDocument/2006/customXml" ds:itemID="{E569601B-DB02-8540-AC49-786F0A7647D3}">
+<ds:datastoreItem xmlns:ds="http://schemas.openxmlformats.org/officeDocument/2006/customXml" ds:itemID="{FB472FA6-31A9-3C48-B58C-4BD37C9AC70A}">
   <ds:schemaRefs>
     <ds:schemaRef ds:uri="http://schemas.openxmlformats.org/officeDocument/2006/bibliography"/>
   </ds:schemaRefs>

</xml_diff>